<commit_message>
Update Airline Passenger Satisfaction.docx
</commit_message>
<xml_diff>
--- a/Airline Passenger Satisfaction.docx
+++ b/Airline Passenger Satisfaction.docx
@@ -1,6 +1,6 @@
 
 <file path=word/document.xml><?xml version="1.0" encoding="utf-8"?>
-<w:document xmlns:wpc="http://schemas.microsoft.com/office/word/2010/wordprocessingCanvas" xmlns:cx="http://schemas.microsoft.com/office/drawing/2014/chartex" xmlns:cx1="http://schemas.microsoft.com/office/drawing/2015/9/8/chartex" xmlns:cx2="http://schemas.microsoft.com/office/drawing/2015/10/21/chartex" xmlns:cx3="http://schemas.microsoft.com/office/drawing/2016/5/9/chartex" xmlns:cx4="http://schemas.microsoft.com/office/drawing/2016/5/10/chartex" xmlns:cx5="http://schemas.microsoft.com/office/drawing/2016/5/11/chartex" xmlns:cx6="http://schemas.microsoft.com/office/drawing/2016/5/12/chartex" xmlns:cx7="http://schemas.microsoft.com/office/drawing/2016/5/13/chartex" xmlns:cx8="http://schemas.microsoft.com/office/drawing/2016/5/14/chartex" xmlns:mc="http://schemas.openxmlformats.org/markup-compatibility/2006" xmlns:aink="http://schemas.microsoft.com/office/drawing/2016/ink" xmlns:am3d="http://schemas.microsoft.com/office/drawing/2017/model3d" xmlns:o="urn:schemas-microsoft-com:office:office" xmlns:oel="http://schemas.microsoft.com/office/2019/extlst" xmlns:r="http://schemas.openxmlformats.org/officeDocument/2006/relationships" xmlns:m="http://schemas.openxmlformats.org/officeDocument/2006/math" xmlns:v="urn:schemas-microsoft-com:vml" xmlns:wp14="http://schemas.microsoft.com/office/word/2010/wordprocessingDrawing" xmlns:wp="http://schemas.openxmlformats.org/drawingml/2006/wordprocessingDrawing" xmlns:w10="urn:schemas-microsoft-com:office:word" xmlns:w="http://schemas.openxmlformats.org/wordprocessingml/2006/main" xmlns:w14="http://schemas.microsoft.com/office/word/2010/wordml" xmlns:w15="http://schemas.microsoft.com/office/word/2012/wordml" xmlns:w16cex="http://schemas.microsoft.com/office/word/2018/wordml/cex" xmlns:w16cid="http://schemas.microsoft.com/office/word/2016/wordml/cid" xmlns:w16="http://schemas.microsoft.com/office/word/2018/wordml" xmlns:w16du="http://schemas.microsoft.com/office/word/2023/wordml/word16du" xmlns:w16sdtdh="http://schemas.microsoft.com/office/word/2020/wordml/sdtdatahash" xmlns:w16se="http://schemas.microsoft.com/office/word/2015/wordml/symex" xmlns:wpg="http://schemas.microsoft.com/office/word/2010/wordprocessingGroup" xmlns:wpi="http://schemas.microsoft.com/office/word/2010/wordprocessingInk" xmlns:wne="http://schemas.microsoft.com/office/word/2006/wordml" xmlns:wps="http://schemas.microsoft.com/office/word/2010/wordprocessingShape" mc:Ignorable="w14 w15 w16se w16cid w16 w16cex w16sdtdh wp14">
+<w:document xmlns:wpc="http://schemas.microsoft.com/office/word/2010/wordprocessingCanvas" xmlns:cx="http://schemas.microsoft.com/office/drawing/2014/chartex" xmlns:cx1="http://schemas.microsoft.com/office/drawing/2015/9/8/chartex" xmlns:cx2="http://schemas.microsoft.com/office/drawing/2015/10/21/chartex" xmlns:cx3="http://schemas.microsoft.com/office/drawing/2016/5/9/chartex" xmlns:cx4="http://schemas.microsoft.com/office/drawing/2016/5/10/chartex" xmlns:cx5="http://schemas.microsoft.com/office/drawing/2016/5/11/chartex" xmlns:cx6="http://schemas.microsoft.com/office/drawing/2016/5/12/chartex" xmlns:cx7="http://schemas.microsoft.com/office/drawing/2016/5/13/chartex" xmlns:cx8="http://schemas.microsoft.com/office/drawing/2016/5/14/chartex" xmlns:mc="http://schemas.openxmlformats.org/markup-compatibility/2006" xmlns:aink="http://schemas.microsoft.com/office/drawing/2016/ink" xmlns:am3d="http://schemas.microsoft.com/office/drawing/2017/model3d" xmlns:o="urn:schemas-microsoft-com:office:office" xmlns:oel="http://schemas.microsoft.com/office/2019/extlst" xmlns:r="http://schemas.openxmlformats.org/officeDocument/2006/relationships" xmlns:m="http://schemas.openxmlformats.org/officeDocument/2006/math" xmlns:v="urn:schemas-microsoft-com:vml" xmlns:wp14="http://schemas.microsoft.com/office/word/2010/wordprocessingDrawing" xmlns:wp="http://schemas.openxmlformats.org/drawingml/2006/wordprocessingDrawing" xmlns:w10="urn:schemas-microsoft-com:office:word" xmlns:w="http://schemas.openxmlformats.org/wordprocessingml/2006/main" xmlns:w14="http://schemas.microsoft.com/office/word/2010/wordml" xmlns:w15="http://schemas.microsoft.com/office/word/2012/wordml" xmlns:w16cex="http://schemas.microsoft.com/office/word/2018/wordml/cex" xmlns:w16cid="http://schemas.microsoft.com/office/word/2016/wordml/cid" xmlns:w16="http://schemas.microsoft.com/office/word/2018/wordml" xmlns:w16sdtdh="http://schemas.microsoft.com/office/word/2020/wordml/sdtdatahash" xmlns:w16se="http://schemas.microsoft.com/office/word/2015/wordml/symex" xmlns:wpg="http://schemas.microsoft.com/office/word/2010/wordprocessingGroup" xmlns:wpi="http://schemas.microsoft.com/office/word/2010/wordprocessingInk" xmlns:wne="http://schemas.microsoft.com/office/word/2006/wordml" xmlns:wps="http://schemas.microsoft.com/office/word/2010/wordprocessingShape" mc:Ignorable="w14 w15 w16se w16cid w16 w16cex w16sdtdh wp14">
   <w:body>
     <w:p>
       <w:pPr>
@@ -78,6 +78,21 @@
       <w:r>
         <w:rPr>
           <w:rFonts w:ascii="Calibri" w:hAnsi="Calibri" w:cs="Calibri"/>
+          <w:lang w:val="en-US"/>
+        </w:rPr>
+        <w:t>Viviane:</w:t>
+      </w:r>
+    </w:p>
+    <w:p>
+      <w:pPr>
+        <w:rPr>
+          <w:rFonts w:ascii="Calibri" w:hAnsi="Calibri" w:cs="Calibri"/>
+          <w:lang w:val="en-US"/>
+        </w:rPr>
+      </w:pPr>
+      <w:r>
+        <w:rPr>
+          <w:rFonts w:ascii="Calibri" w:hAnsi="Calibri" w:cs="Calibri"/>
         </w:rPr>
         <w:t xml:space="preserve">Are you looking to boost passenger satisfaction and increase profits for your airline? </w:t>
       </w:r>
@@ -289,8 +304,41 @@
       <w:pPr>
         <w:rPr>
           <w:rFonts w:ascii="Calibri" w:hAnsi="Calibri" w:cs="Calibri"/>
-        </w:rPr>
-      </w:pPr>
+          <w:lang w:val="en-US"/>
+        </w:rPr>
+      </w:pPr>
+    </w:p>
+    <w:p>
+      <w:pPr>
+        <w:rPr>
+          <w:rFonts w:ascii="Calibri" w:hAnsi="Calibri" w:cs="Calibri"/>
+          <w:lang w:val="en-US"/>
+        </w:rPr>
+      </w:pPr>
+    </w:p>
+    <w:p>
+      <w:pPr>
+        <w:rPr>
+          <w:rFonts w:ascii="Calibri" w:hAnsi="Calibri" w:cs="Calibri"/>
+          <w:lang w:val="en-US"/>
+        </w:rPr>
+      </w:pPr>
+      <w:proofErr w:type="spellStart"/>
+      <w:r>
+        <w:rPr>
+          <w:rFonts w:ascii="Calibri" w:hAnsi="Calibri" w:cs="Calibri"/>
+          <w:lang w:val="en-US"/>
+        </w:rPr>
+        <w:t>Cosima</w:t>
+      </w:r>
+      <w:proofErr w:type="spellEnd"/>
+      <w:r>
+        <w:rPr>
+          <w:rFonts w:ascii="Calibri" w:hAnsi="Calibri" w:cs="Calibri"/>
+          <w:lang w:val="en-US"/>
+        </w:rPr>
+        <w:t>:</w:t>
+      </w:r>
     </w:p>
     <w:p>
       <w:pPr>
@@ -330,7 +378,27 @@
         <w:rPr>
           <w:rFonts w:ascii="Calibri" w:hAnsi="Calibri" w:cs="Calibri"/>
         </w:rPr>
-        <w:t xml:space="preserve"> to work travelers flying economy class to convince them to upgrade to business class. By doing so, we can enhance passenger satisfaction and drive profits for your airline.</w:t>
+        <w:t xml:space="preserve"> to </w:t>
+      </w:r>
+      <w:r>
+        <w:rPr>
+          <w:rFonts w:ascii="Calibri" w:hAnsi="Calibri" w:cs="Calibri"/>
+          <w:lang w:val="en-US"/>
+        </w:rPr>
+        <w:t>co</w:t>
+      </w:r>
+      <w:r>
+        <w:rPr>
+          <w:rFonts w:ascii="Calibri" w:hAnsi="Calibri" w:cs="Calibri"/>
+          <w:lang w:val="en-US"/>
+        </w:rPr>
+        <w:t>rporate</w:t>
+      </w:r>
+      <w:r>
+        <w:rPr>
+          <w:rFonts w:ascii="Calibri" w:hAnsi="Calibri" w:cs="Calibri"/>
+        </w:rPr>
+        <w:t xml:space="preserve"> travelers flying economy class to convince them to upgrade to business class. By doing so, we can enhance passenger satisfaction and drive profits for your airline.</w:t>
       </w:r>
       <w:r>
         <w:rPr>
@@ -352,14 +420,6 @@
       <w:pPr>
         <w:rPr>
           <w:rFonts w:ascii="Calibri" w:hAnsi="Calibri" w:cs="Calibri"/>
-          <w:lang w:val="en-US"/>
-        </w:rPr>
-      </w:pPr>
-    </w:p>
-    <w:p>
-      <w:pPr>
-        <w:rPr>
-          <w:rFonts w:ascii="Calibri" w:hAnsi="Calibri" w:cs="Calibri"/>
         </w:rPr>
       </w:pPr>
       <w:r>
@@ -451,67 +511,97 @@
       <w:pPr>
         <w:rPr>
           <w:rFonts w:ascii="Calibri" w:hAnsi="Calibri" w:cs="Calibri"/>
-          <w:lang w:val="en-US"/>
-        </w:rPr>
-      </w:pPr>
-      <w:r>
-        <w:rPr>
-          <w:rFonts w:ascii="Calibri" w:hAnsi="Calibri" w:cs="Calibri"/>
-        </w:rPr>
-        <w:t xml:space="preserve">Our analysis enabled us to identify the services with the most significant gaps in satisfaction levels between the two classes. </w:t>
-      </w:r>
-      <w:r>
-        <w:rPr>
-          <w:rFonts w:ascii="Calibri" w:hAnsi="Calibri" w:cs="Calibri"/>
-          <w:lang w:val="en-US"/>
-        </w:rPr>
-        <w:t>And the serv</w:t>
-      </w:r>
-      <w:r>
-        <w:rPr>
-          <w:rFonts w:ascii="Calibri" w:hAnsi="Calibri" w:cs="Calibri"/>
-          <w:lang w:val="en-US"/>
-        </w:rPr>
-        <w:t>ices with the most difference are the one</w:t>
-      </w:r>
-      <w:r>
-        <w:rPr>
-          <w:rFonts w:ascii="Calibri" w:hAnsi="Calibri" w:cs="Calibri"/>
-          <w:lang w:val="en-US"/>
-        </w:rPr>
-        <w:t>s</w:t>
-      </w:r>
-      <w:r>
-        <w:rPr>
-          <w:rFonts w:ascii="Calibri" w:hAnsi="Calibri" w:cs="Calibri"/>
-          <w:lang w:val="en-US"/>
-        </w:rPr>
-        <w:t xml:space="preserve"> that should be marketed to work travelers in economy class to convince them to upgrade to business class.</w:t>
-      </w:r>
-    </w:p>
-    <w:p>
-      <w:pPr>
-        <w:rPr>
-          <w:rFonts w:ascii="Calibri" w:hAnsi="Calibri" w:cs="Calibri"/>
-          <w:lang w:val="en-US"/>
-        </w:rPr>
-      </w:pPr>
-      <w:r>
-        <w:rPr>
-          <w:rFonts w:ascii="Calibri" w:hAnsi="Calibri" w:cs="Calibri"/>
-        </w:rPr>
-        <w:t xml:space="preserve">We presented our findings in a plot, where services are ranked by the size of the difference in satisfaction levels between economy and business class. The services at the far left of the plot indicate the greatest differences and therefore provide the most promising marketing </w:t>
-      </w:r>
-      <w:r>
-        <w:rPr>
-          <w:rFonts w:ascii="Calibri" w:hAnsi="Calibri" w:cs="Calibri"/>
-          <w:lang w:val="en-US"/>
-        </w:rPr>
-        <w:t>contents</w:t>
-      </w:r>
-      <w:r>
-        <w:rPr>
-          <w:rFonts w:ascii="Calibri" w:hAnsi="Calibri" w:cs="Calibri"/>
+        </w:rPr>
+      </w:pPr>
+    </w:p>
+    <w:p>
+      <w:pPr>
+        <w:rPr>
+          <w:rFonts w:ascii="Calibri" w:hAnsi="Calibri" w:cs="Calibri"/>
+          <w:lang w:val="en-US"/>
+        </w:rPr>
+      </w:pPr>
+    </w:p>
+    <w:p>
+      <w:pPr>
+        <w:rPr>
+          <w:rFonts w:ascii="Calibri" w:hAnsi="Calibri" w:cs="Calibri"/>
+          <w:lang w:val="en-US"/>
+        </w:rPr>
+      </w:pPr>
+      <w:r>
+        <w:rPr>
+          <w:rFonts w:ascii="Calibri" w:hAnsi="Calibri" w:cs="Calibri"/>
+          <w:lang w:val="en-US"/>
+        </w:rPr>
+        <w:t>Folie 2:</w:t>
+      </w:r>
+    </w:p>
+    <w:p>
+      <w:pPr>
+        <w:rPr>
+          <w:rFonts w:ascii="Calibri" w:hAnsi="Calibri" w:cs="Calibri"/>
+          <w:lang w:val="en-US"/>
+        </w:rPr>
+      </w:pPr>
+      <w:r>
+        <w:rPr>
+          <w:rFonts w:ascii="Calibri" w:hAnsi="Calibri" w:cs="Calibri"/>
+          <w:lang w:val="en-US"/>
+        </w:rPr>
+        <w:t>Nina:</w:t>
+      </w:r>
+    </w:p>
+    <w:p>
+      <w:pPr>
+        <w:rPr>
+          <w:rFonts w:ascii="Calibri" w:hAnsi="Calibri" w:cs="Calibri"/>
+          <w:lang w:val="en-US"/>
+        </w:rPr>
+      </w:pPr>
+      <w:r>
+        <w:rPr>
+          <w:rFonts w:ascii="Calibri" w:hAnsi="Calibri" w:cs="Calibri"/>
+        </w:rPr>
+        <w:t>We presented our findings in a plot, where services are ranked by the size of the difference in satisfaction levels between economy and business class.</w:t>
+      </w:r>
+      <w:r>
+        <w:rPr>
+          <w:rFonts w:ascii="Calibri" w:hAnsi="Calibri" w:cs="Calibri"/>
+          <w:lang w:val="en-US"/>
+        </w:rPr>
+        <w:t xml:space="preserve"> </w:t>
+      </w:r>
+      <w:r>
+        <w:rPr>
+          <w:rFonts w:ascii="Calibri" w:hAnsi="Calibri" w:cs="Calibri"/>
+        </w:rPr>
+        <w:t xml:space="preserve">The services </w:t>
+      </w:r>
+      <w:r>
+        <w:rPr>
+          <w:rFonts w:ascii="Calibri" w:hAnsi="Calibri" w:cs="Calibri"/>
+          <w:lang w:val="en-US"/>
+        </w:rPr>
+        <w:t>at the top in green</w:t>
+      </w:r>
+      <w:r>
+        <w:rPr>
+          <w:rFonts w:ascii="Calibri" w:hAnsi="Calibri" w:cs="Calibri"/>
+          <w:lang w:val="en-US"/>
+        </w:rPr>
+        <w:t xml:space="preserve"> </w:t>
+      </w:r>
+      <w:r>
+        <w:rPr>
+          <w:rFonts w:ascii="Calibri" w:hAnsi="Calibri" w:cs="Calibri"/>
+        </w:rPr>
+        <w:t>indicate the greatest differences</w:t>
+      </w:r>
+      <w:r>
+        <w:rPr>
+          <w:rFonts w:ascii="Calibri" w:hAnsi="Calibri" w:cs="Calibri"/>
+          <w:lang w:val="en-US"/>
         </w:rPr>
         <w:t>.</w:t>
       </w:r>
@@ -525,28 +615,217 @@
       <w:r>
         <w:rPr>
           <w:rFonts w:ascii="Calibri" w:hAnsi="Calibri" w:cs="Calibri"/>
-          <w:highlight w:val="magenta"/>
-          <w:lang w:val="en-US"/>
-        </w:rPr>
-        <w:t xml:space="preserve">Name the services that should </w:t>
+          <w:lang w:val="en-US"/>
+        </w:rPr>
+        <w:t xml:space="preserve">These services </w:t>
+      </w:r>
+      <w:r>
+        <w:rPr>
+          <w:rFonts w:ascii="Calibri" w:hAnsi="Calibri" w:cs="Calibri"/>
+          <w:lang w:val="en-US"/>
+        </w:rPr>
+        <w:t xml:space="preserve">are the ones </w:t>
+      </w:r>
+      <w:r>
+        <w:rPr>
+          <w:rFonts w:ascii="Calibri" w:hAnsi="Calibri" w:cs="Calibri"/>
+          <w:lang w:val="en-US"/>
+        </w:rPr>
+        <w:t xml:space="preserve">that should be marketed to </w:t>
+      </w:r>
+      <w:r>
+        <w:rPr>
+          <w:rFonts w:ascii="Calibri" w:hAnsi="Calibri" w:cs="Calibri"/>
+          <w:lang w:val="en-US"/>
+        </w:rPr>
+        <w:t>corporate</w:t>
+      </w:r>
+      <w:r>
+        <w:rPr>
+          <w:rFonts w:ascii="Calibri" w:hAnsi="Calibri" w:cs="Calibri"/>
+          <w:lang w:val="en-US"/>
+        </w:rPr>
+        <w:t xml:space="preserve"> travelers in economy class to convince them to upgrade to business class</w:t>
+      </w:r>
+      <w:r>
+        <w:rPr>
+          <w:rFonts w:ascii="Calibri" w:hAnsi="Calibri" w:cs="Calibri"/>
+          <w:lang w:val="en-US"/>
+        </w:rPr>
+        <w:t>.</w:t>
+      </w:r>
+      <w:r>
+        <w:rPr>
+          <w:rFonts w:ascii="Calibri" w:hAnsi="Calibri" w:cs="Calibri"/>
+          <w:lang w:val="en-US"/>
+        </w:rPr>
+        <w:t xml:space="preserve"> </w:t>
+      </w:r>
+      <w:r>
+        <w:rPr>
+          <w:rFonts w:ascii="Calibri" w:hAnsi="Calibri" w:cs="Calibri"/>
+          <w:lang w:val="en-US"/>
+        </w:rPr>
+        <w:t>As we can see, m</w:t>
+      </w:r>
+      <w:r>
+        <w:rPr>
+          <w:rFonts w:ascii="Calibri" w:hAnsi="Calibri" w:cs="Calibri"/>
+          <w:lang w:val="en-US"/>
+        </w:rPr>
+        <w:t xml:space="preserve">arketers should focus on </w:t>
+      </w:r>
+      <w:r>
+        <w:rPr>
+          <w:rFonts w:ascii="Calibri" w:hAnsi="Calibri" w:cs="Calibri"/>
+          <w:lang w:val="en-US"/>
+        </w:rPr>
+        <w:t xml:space="preserve">online boarding, onboarding service and baggage handling, but not on Time Convenience, Gate Location and </w:t>
       </w:r>
       <w:proofErr w:type="spellStart"/>
       <w:r>
         <w:rPr>
           <w:rFonts w:ascii="Calibri" w:hAnsi="Calibri" w:cs="Calibri"/>
-          <w:highlight w:val="magenta"/>
-          <w:lang w:val="en-US"/>
-        </w:rPr>
-        <w:t>bemarketed</w:t>
+          <w:lang w:val="en-US"/>
+        </w:rPr>
+        <w:t>Wifi</w:t>
       </w:r>
       <w:proofErr w:type="spellEnd"/>
       <w:r>
         <w:rPr>
           <w:rFonts w:ascii="Calibri" w:hAnsi="Calibri" w:cs="Calibri"/>
-          <w:highlight w:val="magenta"/>
-          <w:lang w:val="en-US"/>
-        </w:rPr>
-        <w:t xml:space="preserve"> to! Focus on these services but don’t focus on these….</w:t>
+          <w:lang w:val="en-US"/>
+        </w:rPr>
+        <w:t xml:space="preserve"> - here shown in red. </w:t>
+      </w:r>
+    </w:p>
+    <w:p>
+      <w:pPr>
+        <w:rPr>
+          <w:rFonts w:ascii="Calibri" w:hAnsi="Calibri" w:cs="Calibri"/>
+          <w:lang w:val="en-US"/>
+        </w:rPr>
+      </w:pPr>
+    </w:p>
+    <w:p>
+      <w:pPr>
+        <w:rPr>
+          <w:rFonts w:ascii="Calibri" w:hAnsi="Calibri" w:cs="Calibri"/>
+          <w:lang w:val="en-US"/>
+        </w:rPr>
+      </w:pPr>
+      <w:r>
+        <w:rPr>
+          <w:rFonts w:ascii="Calibri" w:hAnsi="Calibri" w:cs="Calibri"/>
+          <w:lang w:val="en-US"/>
+        </w:rPr>
+        <w:t>Now it’s your turn to act upon our findings and improve the satisfaction of your airline passengers!</w:t>
+      </w:r>
+    </w:p>
+    <w:p>
+      <w:pPr>
+        <w:rPr>
+          <w:rFonts w:ascii="Calibri" w:hAnsi="Calibri" w:cs="Calibri"/>
+          <w:lang w:val="en-US"/>
+        </w:rPr>
+      </w:pPr>
+    </w:p>
+    <w:p>
+      <w:pPr>
+        <w:rPr>
+          <w:rFonts w:ascii="Calibri" w:hAnsi="Calibri" w:cs="Calibri"/>
+        </w:rPr>
+      </w:pPr>
+    </w:p>
+    <w:p>
+      <w:pPr>
+        <w:rPr>
+          <w:rFonts w:ascii="Calibri" w:hAnsi="Calibri" w:cs="Calibri"/>
+        </w:rPr>
+      </w:pPr>
+    </w:p>
+    <w:p>
+      <w:pPr>
+        <w:rPr>
+          <w:rFonts w:ascii="Calibri" w:hAnsi="Calibri" w:cs="Calibri"/>
+          <w:lang w:val="en-US"/>
+        </w:rPr>
+      </w:pPr>
+      <w:r>
+        <w:rPr>
+          <w:rFonts w:ascii="Calibri" w:hAnsi="Calibri" w:cs="Calibri"/>
+          <w:lang w:val="en-US"/>
+        </w:rPr>
+        <w:t xml:space="preserve">Limitations? Not in the final presentation but in the </w:t>
+      </w:r>
+      <w:r>
+        <w:rPr>
+          <w:rFonts w:ascii="Calibri" w:hAnsi="Calibri" w:cs="Calibri"/>
+          <w:lang w:val="en-US"/>
+        </w:rPr>
+        <w:t>10min</w:t>
+      </w:r>
+      <w:r>
+        <w:rPr>
+          <w:rFonts w:ascii="Calibri" w:hAnsi="Calibri" w:cs="Calibri"/>
+          <w:lang w:val="en-US"/>
+        </w:rPr>
+        <w:t xml:space="preserve"> presentation</w:t>
+      </w:r>
+    </w:p>
+    <w:p>
+      <w:pPr>
+        <w:pStyle w:val="Listenabsatz"/>
+        <w:numPr>
+          <w:ilvl w:val="0"/>
+          <w:numId w:val="10"/>
+        </w:numPr>
+        <w:rPr>
+          <w:rFonts w:ascii="Calibri" w:hAnsi="Calibri" w:cs="Calibri"/>
+          <w:lang w:val="en-US"/>
+        </w:rPr>
+      </w:pPr>
+      <w:r>
+        <w:rPr>
+          <w:rFonts w:ascii="Calibri" w:hAnsi="Calibri" w:cs="Calibri"/>
+          <w:lang w:val="en-US"/>
+        </w:rPr>
+        <w:t xml:space="preserve">We haven’t considered all </w:t>
+      </w:r>
+      <w:r>
+        <w:rPr>
+          <w:rFonts w:ascii="Calibri" w:hAnsi="Calibri" w:cs="Calibri"/>
+          <w:lang w:val="en-US"/>
+        </w:rPr>
+        <w:t>external and internal confounding</w:t>
+      </w:r>
+      <w:r>
+        <w:rPr>
+          <w:rFonts w:ascii="Calibri" w:hAnsi="Calibri" w:cs="Calibri"/>
+          <w:lang w:val="en-US"/>
+        </w:rPr>
+        <w:t xml:space="preserve"> variables (such as </w:t>
+      </w:r>
+      <w:r>
+        <w:rPr>
+          <w:rFonts w:ascii="Calibri" w:hAnsi="Calibri" w:cs="Calibri"/>
+          <w:lang w:val="en-US"/>
+        </w:rPr>
+        <w:t xml:space="preserve">external: </w:t>
+      </w:r>
+      <w:r>
+        <w:rPr>
+          <w:rFonts w:ascii="Calibri" w:hAnsi="Calibri" w:cs="Calibri"/>
+          <w:lang w:val="en-US"/>
+        </w:rPr>
+        <w:t>socioeconomic status, purchasing power</w:t>
+      </w:r>
+      <w:r>
+        <w:rPr>
+          <w:rFonts w:ascii="Calibri" w:hAnsi="Calibri" w:cs="Calibri"/>
+          <w:lang w:val="en-US"/>
+        </w:rPr>
+        <w:t>;</w:t>
       </w:r>
       <w:r>
         <w:rPr>
@@ -555,130 +834,54 @@
         </w:rPr>
         <w:t xml:space="preserve"> </w:t>
       </w:r>
-    </w:p>
-    <w:p>
-      <w:pPr>
-        <w:rPr>
-          <w:rFonts w:ascii="Calibri" w:hAnsi="Calibri" w:cs="Calibri"/>
-          <w:b/>
-          <w:bCs/>
-          <w:lang w:val="en-US"/>
-        </w:rPr>
-      </w:pPr>
-      <w:r>
-        <w:rPr>
-          <w:rFonts w:ascii="Calibri" w:hAnsi="Calibri" w:cs="Calibri"/>
-          <w:b/>
-          <w:bCs/>
-          <w:highlight w:val="green"/>
-          <w:lang w:val="en-US"/>
-        </w:rPr>
-        <w:t xml:space="preserve">Stronger ending </w:t>
-      </w:r>
-      <w:proofErr w:type="spellStart"/>
-      <w:proofErr w:type="gramStart"/>
-      <w:r>
-        <w:rPr>
-          <w:rFonts w:ascii="Calibri" w:hAnsi="Calibri" w:cs="Calibri"/>
-          <w:b/>
-          <w:bCs/>
-          <w:highlight w:val="green"/>
-          <w:lang w:val="en-US"/>
-        </w:rPr>
-        <w:t>e.,g</w:t>
-      </w:r>
-      <w:proofErr w:type="spellEnd"/>
-      <w:proofErr w:type="gramEnd"/>
-      <w:r>
-        <w:rPr>
-          <w:rFonts w:ascii="Calibri" w:hAnsi="Calibri" w:cs="Calibri"/>
-          <w:b/>
-          <w:bCs/>
-          <w:highlight w:val="green"/>
-          <w:lang w:val="en-US"/>
-        </w:rPr>
-        <w:t>: implications? Zooming out to the question again! Give a clear answer to the questions and what does that mean – the next steps? Round it of; what to do with</w:t>
-      </w:r>
-      <w:r>
-        <w:rPr>
-          <w:rFonts w:ascii="Calibri" w:hAnsi="Calibri" w:cs="Calibri"/>
-          <w:b/>
-          <w:bCs/>
-          <w:lang w:val="en-US"/>
-        </w:rPr>
-        <w:t xml:space="preserve"> the </w:t>
-      </w:r>
-      <w:proofErr w:type="gramStart"/>
-      <w:r>
-        <w:rPr>
-          <w:rFonts w:ascii="Calibri" w:hAnsi="Calibri" w:cs="Calibri"/>
-          <w:b/>
-          <w:bCs/>
-          <w:lang w:val="en-US"/>
-        </w:rPr>
-        <w:t>results</w:t>
-      </w:r>
-      <w:proofErr w:type="gramEnd"/>
-      <w:r>
-        <w:rPr>
-          <w:rFonts w:ascii="Calibri" w:hAnsi="Calibri" w:cs="Calibri"/>
-          <w:b/>
-          <w:bCs/>
-          <w:lang w:val="en-US"/>
-        </w:rPr>
-        <w:t xml:space="preserve"> </w:t>
-      </w:r>
-    </w:p>
-    <w:p>
-      <w:pPr>
-        <w:rPr>
-          <w:rFonts w:ascii="Calibri" w:hAnsi="Calibri" w:cs="Calibri"/>
-        </w:rPr>
-      </w:pPr>
-    </w:p>
-    <w:p>
-      <w:pPr>
-        <w:rPr>
-          <w:rFonts w:ascii="Calibri" w:hAnsi="Calibri" w:cs="Calibri"/>
-          <w:lang w:val="en-US"/>
-        </w:rPr>
-      </w:pPr>
-      <w:r>
-        <w:rPr>
-          <w:rFonts w:ascii="Calibri" w:hAnsi="Calibri" w:cs="Calibri"/>
-          <w:lang w:val="en-US"/>
-        </w:rPr>
-        <w:t>Limitations? Not in the final presentation but in the short presentation</w:t>
-      </w:r>
-    </w:p>
-    <w:p>
-      <w:pPr>
-        <w:rPr>
-          <w:rFonts w:ascii="Calibri" w:hAnsi="Calibri" w:cs="Calibri"/>
-        </w:rPr>
-      </w:pPr>
-    </w:p>
-    <w:p>
-      <w:pPr>
-        <w:rPr>
-          <w:rFonts w:ascii="Calibri" w:hAnsi="Calibri" w:cs="Calibri"/>
-          <w:lang w:val="en-US"/>
-        </w:rPr>
-      </w:pPr>
-    </w:p>
-    <w:p>
-      <w:pPr>
-        <w:rPr>
-          <w:rFonts w:ascii="Calibri" w:hAnsi="Calibri" w:cs="Calibri"/>
-          <w:lang w:val="en-US"/>
-        </w:rPr>
-      </w:pPr>
-      <w:r>
-        <w:rPr>
-          <w:rFonts w:ascii="Calibri" w:hAnsi="Calibri" w:cs="Calibri"/>
-          <w:lang w:val="en-US"/>
-        </w:rPr>
-        <w:lastRenderedPageBreak/>
+      <w:r>
+        <w:rPr>
+          <w:rFonts w:ascii="Calibri" w:hAnsi="Calibri" w:cs="Calibri"/>
+          <w:lang w:val="en-US"/>
+        </w:rPr>
+        <w:t>and internal: flight distance, what the different services entail)</w:t>
+      </w:r>
+    </w:p>
+    <w:p>
+      <w:pPr>
+        <w:pStyle w:val="Listenabsatz"/>
+        <w:numPr>
+          <w:ilvl w:val="0"/>
+          <w:numId w:val="10"/>
+        </w:numPr>
+        <w:rPr>
+          <w:rFonts w:ascii="Calibri" w:hAnsi="Calibri" w:cs="Calibri"/>
+          <w:lang w:val="en-US"/>
+        </w:rPr>
+      </w:pPr>
+      <w:r>
+        <w:rPr>
+          <w:rFonts w:ascii="Calibri" w:hAnsi="Calibri" w:cs="Calibri"/>
+          <w:lang w:val="en-US"/>
+        </w:rPr>
+        <w:t xml:space="preserve">The Validity of the questionnaire cannot be assessed </w:t>
+      </w:r>
+    </w:p>
+    <w:p>
+      <w:pPr>
+        <w:rPr>
+          <w:rFonts w:ascii="Calibri" w:hAnsi="Calibri" w:cs="Calibri"/>
+          <w:lang w:val="en-US"/>
+        </w:rPr>
+      </w:pPr>
+    </w:p>
+    <w:p>
+      <w:pPr>
+        <w:rPr>
+          <w:rFonts w:ascii="Calibri" w:hAnsi="Calibri" w:cs="Calibri"/>
+          <w:lang w:val="en-US"/>
+        </w:rPr>
+      </w:pPr>
+      <w:r>
+        <w:rPr>
+          <w:rFonts w:ascii="Calibri" w:hAnsi="Calibri" w:cs="Calibri"/>
+          <w:lang w:val="en-US"/>
+        </w:rPr>
         <w:t>PLOT – CHANGES:</w:t>
       </w:r>
     </w:p>
@@ -713,7 +916,7 @@
     </w:p>
     <w:p>
       <w:pPr>
-        <w:pStyle w:val="ListParagraph"/>
+        <w:pStyle w:val="Listenabsatz"/>
         <w:numPr>
           <w:ilvl w:val="0"/>
           <w:numId w:val="8"/>
@@ -733,7 +936,7 @@
     </w:p>
     <w:p>
       <w:pPr>
-        <w:pStyle w:val="ListParagraph"/>
+        <w:pStyle w:val="Listenabsatz"/>
         <w:numPr>
           <w:ilvl w:val="0"/>
           <w:numId w:val="8"/>
@@ -774,7 +977,7 @@
     </w:p>
     <w:p>
       <w:pPr>
-        <w:pStyle w:val="ListParagraph"/>
+        <w:pStyle w:val="Listenabsatz"/>
         <w:numPr>
           <w:ilvl w:val="0"/>
           <w:numId w:val="8"/>
@@ -808,7 +1011,7 @@
     </w:p>
     <w:p>
       <w:pPr>
-        <w:pStyle w:val="ListParagraph"/>
+        <w:pStyle w:val="Listenabsatz"/>
         <w:numPr>
           <w:ilvl w:val="0"/>
           <w:numId w:val="8"/>
@@ -853,7 +1056,7 @@
     </w:p>
     <w:p>
       <w:pPr>
-        <w:pStyle w:val="ListParagraph"/>
+        <w:pStyle w:val="Listenabsatz"/>
         <w:numPr>
           <w:ilvl w:val="0"/>
           <w:numId w:val="8"/>
@@ -905,16 +1108,16 @@
     </w:p>
     <w:p>
       <w:pPr>
-        <w:pStyle w:val="ListParagraph"/>
-        <w:rPr>
-          <w:rFonts w:ascii="Calibri" w:hAnsi="Calibri" w:cs="Calibri"/>
-          <w:lang w:val="en-US"/>
-        </w:rPr>
-      </w:pPr>
-    </w:p>
-    <w:p>
-      <w:pPr>
-        <w:pStyle w:val="ListParagraph"/>
+        <w:pStyle w:val="Listenabsatz"/>
+        <w:rPr>
+          <w:rFonts w:ascii="Calibri" w:hAnsi="Calibri" w:cs="Calibri"/>
+          <w:lang w:val="en-US"/>
+        </w:rPr>
+      </w:pPr>
+    </w:p>
+    <w:p>
+      <w:pPr>
+        <w:pStyle w:val="Listenabsatz"/>
         <w:numPr>
           <w:ilvl w:val="0"/>
           <w:numId w:val="8"/>
@@ -1042,7 +1245,7 @@
     </w:p>
     <w:p>
       <w:pPr>
-        <w:pStyle w:val="ListParagraph"/>
+        <w:pStyle w:val="Listenabsatz"/>
         <w:numPr>
           <w:ilvl w:val="0"/>
           <w:numId w:val="9"/>
@@ -1076,7 +1279,7 @@
     </w:p>
     <w:p>
       <w:pPr>
-        <w:pStyle w:val="ListParagraph"/>
+        <w:pStyle w:val="Listenabsatz"/>
         <w:numPr>
           <w:ilvl w:val="0"/>
           <w:numId w:val="9"/>
@@ -1375,7 +1578,7 @@
 </file>
 
 <file path=word/numbering.xml><?xml version="1.0" encoding="utf-8"?>
-<w:numbering xmlns:wpc="http://schemas.microsoft.com/office/word/2010/wordprocessingCanvas" xmlns:cx="http://schemas.microsoft.com/office/drawing/2014/chartex" xmlns:cx1="http://schemas.microsoft.com/office/drawing/2015/9/8/chartex" xmlns:cx2="http://schemas.microsoft.com/office/drawing/2015/10/21/chartex" xmlns:cx3="http://schemas.microsoft.com/office/drawing/2016/5/9/chartex" xmlns:cx4="http://schemas.microsoft.com/office/drawing/2016/5/10/chartex" xmlns:cx5="http://schemas.microsoft.com/office/drawing/2016/5/11/chartex" xmlns:cx6="http://schemas.microsoft.com/office/drawing/2016/5/12/chartex" xmlns:cx7="http://schemas.microsoft.com/office/drawing/2016/5/13/chartex" xmlns:cx8="http://schemas.microsoft.com/office/drawing/2016/5/14/chartex" xmlns:mc="http://schemas.openxmlformats.org/markup-compatibility/2006" xmlns:aink="http://schemas.microsoft.com/office/drawing/2016/ink" xmlns:am3d="http://schemas.microsoft.com/office/drawing/2017/model3d" xmlns:o="urn:schemas-microsoft-com:office:office" xmlns:oel="http://schemas.microsoft.com/office/2019/extlst" xmlns:r="http://schemas.openxmlformats.org/officeDocument/2006/relationships" xmlns:m="http://schemas.openxmlformats.org/officeDocument/2006/math" xmlns:v="urn:schemas-microsoft-com:vml" xmlns:wp14="http://schemas.microsoft.com/office/word/2010/wordprocessingDrawing" xmlns:wp="http://schemas.openxmlformats.org/drawingml/2006/wordprocessingDrawing" xmlns:w10="urn:schemas-microsoft-com:office:word" xmlns:w="http://schemas.openxmlformats.org/wordprocessingml/2006/main" xmlns:w14="http://schemas.microsoft.com/office/word/2010/wordml" xmlns:w15="http://schemas.microsoft.com/office/word/2012/wordml" xmlns:w16cex="http://schemas.microsoft.com/office/word/2018/wordml/cex" xmlns:w16cid="http://schemas.microsoft.com/office/word/2016/wordml/cid" xmlns:w16="http://schemas.microsoft.com/office/word/2018/wordml" xmlns:w16du="http://schemas.microsoft.com/office/word/2023/wordml/word16du" xmlns:w16sdtdh="http://schemas.microsoft.com/office/word/2020/wordml/sdtdatahash" xmlns:w16se="http://schemas.microsoft.com/office/word/2015/wordml/symex" xmlns:wpg="http://schemas.microsoft.com/office/word/2010/wordprocessingGroup" xmlns:wpi="http://schemas.microsoft.com/office/word/2010/wordprocessingInk" xmlns:wne="http://schemas.microsoft.com/office/word/2006/wordml" xmlns:wps="http://schemas.microsoft.com/office/word/2010/wordprocessingShape" mc:Ignorable="w14 w15 w16se w16cid w16 w16cex w16sdtdh wp14">
+<w:numbering xmlns:wpc="http://schemas.microsoft.com/office/word/2010/wordprocessingCanvas" xmlns:cx="http://schemas.microsoft.com/office/drawing/2014/chartex" xmlns:cx1="http://schemas.microsoft.com/office/drawing/2015/9/8/chartex" xmlns:cx2="http://schemas.microsoft.com/office/drawing/2015/10/21/chartex" xmlns:cx3="http://schemas.microsoft.com/office/drawing/2016/5/9/chartex" xmlns:cx4="http://schemas.microsoft.com/office/drawing/2016/5/10/chartex" xmlns:cx5="http://schemas.microsoft.com/office/drawing/2016/5/11/chartex" xmlns:cx6="http://schemas.microsoft.com/office/drawing/2016/5/12/chartex" xmlns:cx7="http://schemas.microsoft.com/office/drawing/2016/5/13/chartex" xmlns:cx8="http://schemas.microsoft.com/office/drawing/2016/5/14/chartex" xmlns:mc="http://schemas.openxmlformats.org/markup-compatibility/2006" xmlns:aink="http://schemas.microsoft.com/office/drawing/2016/ink" xmlns:am3d="http://schemas.microsoft.com/office/drawing/2017/model3d" xmlns:o="urn:schemas-microsoft-com:office:office" xmlns:oel="http://schemas.microsoft.com/office/2019/extlst" xmlns:r="http://schemas.openxmlformats.org/officeDocument/2006/relationships" xmlns:m="http://schemas.openxmlformats.org/officeDocument/2006/math" xmlns:v="urn:schemas-microsoft-com:vml" xmlns:wp14="http://schemas.microsoft.com/office/word/2010/wordprocessingDrawing" xmlns:wp="http://schemas.openxmlformats.org/drawingml/2006/wordprocessingDrawing" xmlns:w10="urn:schemas-microsoft-com:office:word" xmlns:w="http://schemas.openxmlformats.org/wordprocessingml/2006/main" xmlns:w14="http://schemas.microsoft.com/office/word/2010/wordml" xmlns:w15="http://schemas.microsoft.com/office/word/2012/wordml" xmlns:w16cex="http://schemas.microsoft.com/office/word/2018/wordml/cex" xmlns:w16cid="http://schemas.microsoft.com/office/word/2016/wordml/cid" xmlns:w16="http://schemas.microsoft.com/office/word/2018/wordml" xmlns:w16sdtdh="http://schemas.microsoft.com/office/word/2020/wordml/sdtdatahash" xmlns:w16se="http://schemas.microsoft.com/office/word/2015/wordml/symex" xmlns:wpg="http://schemas.microsoft.com/office/word/2010/wordprocessingGroup" xmlns:wpi="http://schemas.microsoft.com/office/word/2010/wordprocessingInk" xmlns:wne="http://schemas.microsoft.com/office/word/2006/wordml" xmlns:wps="http://schemas.microsoft.com/office/word/2010/wordprocessingShape" mc:Ignorable="w14 w15 w16se w16cid w16 w16cex w16sdtdh wp14">
   <w:abstractNum w:abstractNumId="0" w15:restartNumberingAfterBreak="0">
     <w:nsid w:val="0522207F"/>
     <w:multiLevelType w:val="hybridMultilevel"/>
@@ -1490,6 +1693,118 @@
     </w:lvl>
   </w:abstractNum>
   <w:abstractNum w:abstractNumId="1" w15:restartNumberingAfterBreak="0">
+    <w:nsid w:val="0A405784"/>
+    <w:multiLevelType w:val="hybridMultilevel"/>
+    <w:tmpl w:val="2F8ECF02"/>
+    <w:lvl w:ilvl="0" w:tplc="BAA24FC2">
+      <w:numFmt w:val="bullet"/>
+      <w:lvlText w:val="-"/>
+      <w:lvlJc w:val="left"/>
+      <w:pPr>
+        <w:ind w:left="720" w:hanging="360"/>
+      </w:pPr>
+      <w:rPr>
+        <w:rFonts w:ascii="Calibri" w:eastAsia="Times New Roman" w:hAnsi="Calibri" w:cs="Calibri" w:hint="default"/>
+      </w:rPr>
+    </w:lvl>
+    <w:lvl w:ilvl="1" w:tplc="04070003" w:tentative="1">
+      <w:start w:val="1"/>
+      <w:numFmt w:val="bullet"/>
+      <w:lvlText w:val="o"/>
+      <w:lvlJc w:val="left"/>
+      <w:pPr>
+        <w:ind w:left="1440" w:hanging="360"/>
+      </w:pPr>
+      <w:rPr>
+        <w:rFonts w:ascii="Courier New" w:hAnsi="Courier New" w:cs="Courier New" w:hint="default"/>
+      </w:rPr>
+    </w:lvl>
+    <w:lvl w:ilvl="2" w:tplc="04070005" w:tentative="1">
+      <w:start w:val="1"/>
+      <w:numFmt w:val="bullet"/>
+      <w:lvlText w:val=""/>
+      <w:lvlJc w:val="left"/>
+      <w:pPr>
+        <w:ind w:left="2160" w:hanging="360"/>
+      </w:pPr>
+      <w:rPr>
+        <w:rFonts w:ascii="Wingdings" w:hAnsi="Wingdings" w:hint="default"/>
+      </w:rPr>
+    </w:lvl>
+    <w:lvl w:ilvl="3" w:tplc="04070001" w:tentative="1">
+      <w:start w:val="1"/>
+      <w:numFmt w:val="bullet"/>
+      <w:lvlText w:val=""/>
+      <w:lvlJc w:val="left"/>
+      <w:pPr>
+        <w:ind w:left="2880" w:hanging="360"/>
+      </w:pPr>
+      <w:rPr>
+        <w:rFonts w:ascii="Symbol" w:hAnsi="Symbol" w:hint="default"/>
+      </w:rPr>
+    </w:lvl>
+    <w:lvl w:ilvl="4" w:tplc="04070003" w:tentative="1">
+      <w:start w:val="1"/>
+      <w:numFmt w:val="bullet"/>
+      <w:lvlText w:val="o"/>
+      <w:lvlJc w:val="left"/>
+      <w:pPr>
+        <w:ind w:left="3600" w:hanging="360"/>
+      </w:pPr>
+      <w:rPr>
+        <w:rFonts w:ascii="Courier New" w:hAnsi="Courier New" w:cs="Courier New" w:hint="default"/>
+      </w:rPr>
+    </w:lvl>
+    <w:lvl w:ilvl="5" w:tplc="04070005" w:tentative="1">
+      <w:start w:val="1"/>
+      <w:numFmt w:val="bullet"/>
+      <w:lvlText w:val=""/>
+      <w:lvlJc w:val="left"/>
+      <w:pPr>
+        <w:ind w:left="4320" w:hanging="360"/>
+      </w:pPr>
+      <w:rPr>
+        <w:rFonts w:ascii="Wingdings" w:hAnsi="Wingdings" w:hint="default"/>
+      </w:rPr>
+    </w:lvl>
+    <w:lvl w:ilvl="6" w:tplc="04070001" w:tentative="1">
+      <w:start w:val="1"/>
+      <w:numFmt w:val="bullet"/>
+      <w:lvlText w:val=""/>
+      <w:lvlJc w:val="left"/>
+      <w:pPr>
+        <w:ind w:left="5040" w:hanging="360"/>
+      </w:pPr>
+      <w:rPr>
+        <w:rFonts w:ascii="Symbol" w:hAnsi="Symbol" w:hint="default"/>
+      </w:rPr>
+    </w:lvl>
+    <w:lvl w:ilvl="7" w:tplc="04070003" w:tentative="1">
+      <w:start w:val="1"/>
+      <w:numFmt w:val="bullet"/>
+      <w:lvlText w:val="o"/>
+      <w:lvlJc w:val="left"/>
+      <w:pPr>
+        <w:ind w:left="5760" w:hanging="360"/>
+      </w:pPr>
+      <w:rPr>
+        <w:rFonts w:ascii="Courier New" w:hAnsi="Courier New" w:cs="Courier New" w:hint="default"/>
+      </w:rPr>
+    </w:lvl>
+    <w:lvl w:ilvl="8" w:tplc="04070005" w:tentative="1">
+      <w:start w:val="1"/>
+      <w:numFmt w:val="bullet"/>
+      <w:lvlText w:val=""/>
+      <w:lvlJc w:val="left"/>
+      <w:pPr>
+        <w:ind w:left="6480" w:hanging="360"/>
+      </w:pPr>
+      <w:rPr>
+        <w:rFonts w:ascii="Wingdings" w:hAnsi="Wingdings" w:hint="default"/>
+      </w:rPr>
+    </w:lvl>
+  </w:abstractNum>
+  <w:abstractNum w:abstractNumId="2" w15:restartNumberingAfterBreak="0">
     <w:nsid w:val="1D557332"/>
     <w:multiLevelType w:val="hybridMultilevel"/>
     <w:tmpl w:val="E4F08EE4"/>
@@ -1602,7 +1917,7 @@
       </w:rPr>
     </w:lvl>
   </w:abstractNum>
-  <w:abstractNum w:abstractNumId="2" w15:restartNumberingAfterBreak="0">
+  <w:abstractNum w:abstractNumId="3" w15:restartNumberingAfterBreak="0">
     <w:nsid w:val="214F7C9C"/>
     <w:multiLevelType w:val="hybridMultilevel"/>
     <w:tmpl w:val="27543922"/>
@@ -1715,7 +2030,7 @@
       </w:rPr>
     </w:lvl>
   </w:abstractNum>
-  <w:abstractNum w:abstractNumId="3" w15:restartNumberingAfterBreak="0">
+  <w:abstractNum w:abstractNumId="4" w15:restartNumberingAfterBreak="0">
     <w:nsid w:val="2B8247FA"/>
     <w:multiLevelType w:val="hybridMultilevel"/>
     <w:tmpl w:val="B0A4164E"/>
@@ -1828,7 +2143,7 @@
       </w:rPr>
     </w:lvl>
   </w:abstractNum>
-  <w:abstractNum w:abstractNumId="4" w15:restartNumberingAfterBreak="0">
+  <w:abstractNum w:abstractNumId="5" w15:restartNumberingAfterBreak="0">
     <w:nsid w:val="323850CF"/>
     <w:multiLevelType w:val="hybridMultilevel"/>
     <w:tmpl w:val="63ECD62A"/>
@@ -1941,7 +2256,7 @@
       </w:rPr>
     </w:lvl>
   </w:abstractNum>
-  <w:abstractNum w:abstractNumId="5" w15:restartNumberingAfterBreak="0">
+  <w:abstractNum w:abstractNumId="6" w15:restartNumberingAfterBreak="0">
     <w:nsid w:val="522D5330"/>
     <w:multiLevelType w:val="hybridMultilevel"/>
     <w:tmpl w:val="95DC972C"/>
@@ -2054,7 +2369,7 @@
       </w:rPr>
     </w:lvl>
   </w:abstractNum>
-  <w:abstractNum w:abstractNumId="6" w15:restartNumberingAfterBreak="0">
+  <w:abstractNum w:abstractNumId="7" w15:restartNumberingAfterBreak="0">
     <w:nsid w:val="61037F76"/>
     <w:multiLevelType w:val="hybridMultilevel"/>
     <w:tmpl w:val="E5ACB4B0"/>
@@ -2143,7 +2458,7 @@
       </w:pPr>
     </w:lvl>
   </w:abstractNum>
-  <w:abstractNum w:abstractNumId="7" w15:restartNumberingAfterBreak="0">
+  <w:abstractNum w:abstractNumId="8" w15:restartNumberingAfterBreak="0">
     <w:nsid w:val="69CA26A3"/>
     <w:multiLevelType w:val="multilevel"/>
     <w:tmpl w:val="EDE8946A"/>
@@ -2292,7 +2607,7 @@
       </w:rPr>
     </w:lvl>
   </w:abstractNum>
-  <w:abstractNum w:abstractNumId="8" w15:restartNumberingAfterBreak="0">
+  <w:abstractNum w:abstractNumId="9" w15:restartNumberingAfterBreak="0">
     <w:nsid w:val="74E662D5"/>
     <w:multiLevelType w:val="hybridMultilevel"/>
     <w:tmpl w:val="C130DD40"/>
@@ -2406,31 +2721,34 @@
     </w:lvl>
   </w:abstractNum>
   <w:num w:numId="1" w16cid:durableId="1185361582">
-    <w:abstractNumId w:val="1"/>
+    <w:abstractNumId w:val="2"/>
   </w:num>
   <w:num w:numId="2" w16cid:durableId="806632057">
     <w:abstractNumId w:val="0"/>
   </w:num>
   <w:num w:numId="3" w16cid:durableId="676152154">
+    <w:abstractNumId w:val="8"/>
+  </w:num>
+  <w:num w:numId="4" w16cid:durableId="840587400">
+    <w:abstractNumId w:val="3"/>
+  </w:num>
+  <w:num w:numId="5" w16cid:durableId="697387912">
+    <w:abstractNumId w:val="4"/>
+  </w:num>
+  <w:num w:numId="6" w16cid:durableId="1425344586">
+    <w:abstractNumId w:val="5"/>
+  </w:num>
+  <w:num w:numId="7" w16cid:durableId="256333138">
+    <w:abstractNumId w:val="9"/>
+  </w:num>
+  <w:num w:numId="8" w16cid:durableId="1158306188">
+    <w:abstractNumId w:val="6"/>
+  </w:num>
+  <w:num w:numId="9" w16cid:durableId="393242416">
     <w:abstractNumId w:val="7"/>
   </w:num>
-  <w:num w:numId="4" w16cid:durableId="840587400">
-    <w:abstractNumId w:val="2"/>
-  </w:num>
-  <w:num w:numId="5" w16cid:durableId="697387912">
-    <w:abstractNumId w:val="3"/>
-  </w:num>
-  <w:num w:numId="6" w16cid:durableId="1425344586">
-    <w:abstractNumId w:val="4"/>
-  </w:num>
-  <w:num w:numId="7" w16cid:durableId="256333138">
-    <w:abstractNumId w:val="8"/>
-  </w:num>
-  <w:num w:numId="8" w16cid:durableId="1158306188">
-    <w:abstractNumId w:val="5"/>
-  </w:num>
-  <w:num w:numId="9" w16cid:durableId="393242416">
-    <w:abstractNumId w:val="6"/>
+  <w:num w:numId="10" w16cid:durableId="292060430">
+    <w:abstractNumId w:val="1"/>
   </w:num>
 </w:numbering>
 </file>
@@ -2443,7 +2761,7 @@
         <w:rFonts w:asciiTheme="minorHAnsi" w:eastAsiaTheme="minorHAnsi" w:hAnsiTheme="minorHAnsi" w:cstheme="minorBidi"/>
         <w:sz w:val="24"/>
         <w:szCs w:val="24"/>
-        <w:lang w:val="en-CH" w:eastAsia="en-US" w:bidi="ar-SA"/>
+        <w:lang w:eastAsia="en-US" w:bidi="ar-SA"/>
       </w:rPr>
     </w:rPrDefault>
     <w:pPrDefault/>
@@ -2826,7 +3144,7 @@
     <w:lsdException w:name="Unresolved Mention" w:semiHidden="1" w:unhideWhenUsed="1"/>
     <w:lsdException w:name="Smart Link" w:semiHidden="1" w:unhideWhenUsed="1"/>
   </w:latentStyles>
-  <w:style w:type="paragraph" w:default="1" w:styleId="Normal">
+  <w:style w:type="paragraph" w:default="1" w:styleId="Standard">
     <w:name w:val="Normal"/>
     <w:qFormat/>
     <w:rsid w:val="005A04E0"/>
@@ -2835,13 +3153,13 @@
       <w:lang w:eastAsia="en-GB"/>
     </w:rPr>
   </w:style>
-  <w:style w:type="character" w:default="1" w:styleId="DefaultParagraphFont">
+  <w:style w:type="character" w:default="1" w:styleId="Absatz-Standardschriftart">
     <w:name w:val="Default Paragraph Font"/>
     <w:uiPriority w:val="1"/>
     <w:semiHidden/>
     <w:unhideWhenUsed/>
   </w:style>
-  <w:style w:type="table" w:default="1" w:styleId="TableNormal">
+  <w:style w:type="table" w:default="1" w:styleId="NormaleTabelle">
     <w:name w:val="Normal Table"/>
     <w:uiPriority w:val="99"/>
     <w:semiHidden/>
@@ -2856,15 +3174,15 @@
       </w:tblCellMar>
     </w:tblPr>
   </w:style>
-  <w:style w:type="numbering" w:default="1" w:styleId="NoList">
+  <w:style w:type="numbering" w:default="1" w:styleId="KeineListe">
     <w:name w:val="No List"/>
     <w:uiPriority w:val="99"/>
     <w:semiHidden/>
     <w:unhideWhenUsed/>
   </w:style>
-  <w:style w:type="paragraph" w:styleId="ListParagraph">
+  <w:style w:type="paragraph" w:styleId="Listenabsatz">
     <w:name w:val="List Paragraph"/>
-    <w:basedOn w:val="Normal"/>
+    <w:basedOn w:val="Standard"/>
     <w:uiPriority w:val="34"/>
     <w:qFormat/>
     <w:rsid w:val="00903B24"/>
@@ -2879,12 +3197,12 @@
   </w:style>
   <w:style w:type="character" w:customStyle="1" w:styleId="apple-converted-space">
     <w:name w:val="apple-converted-space"/>
-    <w:basedOn w:val="DefaultParagraphFont"/>
+    <w:basedOn w:val="Absatz-Standardschriftart"/>
     <w:rsid w:val="00903B24"/>
   </w:style>
   <w:style w:type="character" w:styleId="Hyperlink">
     <w:name w:val="Hyperlink"/>
-    <w:basedOn w:val="DefaultParagraphFont"/>
+    <w:basedOn w:val="Absatz-Standardschriftart"/>
     <w:uiPriority w:val="99"/>
     <w:unhideWhenUsed/>
     <w:rsid w:val="00516781"/>
@@ -2893,9 +3211,9 @@
       <w:u w:val="single"/>
     </w:rPr>
   </w:style>
-  <w:style w:type="character" w:styleId="UnresolvedMention">
+  <w:style w:type="character" w:styleId="NichtaufgelsteErwhnung">
     <w:name w:val="Unresolved Mention"/>
-    <w:basedOn w:val="DefaultParagraphFont"/>
+    <w:basedOn w:val="Absatz-Standardschriftart"/>
     <w:uiPriority w:val="99"/>
     <w:semiHidden/>
     <w:unhideWhenUsed/>
@@ -2905,9 +3223,9 @@
       <w:shd w:val="clear" w:color="auto" w:fill="E1DFDD"/>
     </w:rPr>
   </w:style>
-  <w:style w:type="character" w:styleId="FollowedHyperlink">
+  <w:style w:type="character" w:styleId="BesuchterLink">
     <w:name w:val="FollowedHyperlink"/>
-    <w:basedOn w:val="DefaultParagraphFont"/>
+    <w:basedOn w:val="Absatz-Standardschriftart"/>
     <w:uiPriority w:val="99"/>
     <w:semiHidden/>
     <w:unhideWhenUsed/>
@@ -2917,9 +3235,9 @@
       <w:u w:val="single"/>
     </w:rPr>
   </w:style>
-  <w:style w:type="paragraph" w:styleId="NormalWeb">
+  <w:style w:type="paragraph" w:styleId="StandardWeb">
     <w:name w:val="Normal (Web)"/>
-    <w:basedOn w:val="Normal"/>
+    <w:basedOn w:val="Standard"/>
     <w:uiPriority w:val="99"/>
     <w:unhideWhenUsed/>
     <w:rsid w:val="005B3721"/>
@@ -2927,10 +3245,10 @@
       <w:spacing w:before="100" w:beforeAutospacing="1" w:after="100" w:afterAutospacing="1"/>
     </w:pPr>
   </w:style>
-  <w:style w:type="paragraph" w:styleId="Caption">
+  <w:style w:type="paragraph" w:styleId="Beschriftung">
     <w:name w:val="caption"/>
-    <w:basedOn w:val="Normal"/>
-    <w:next w:val="Normal"/>
+    <w:basedOn w:val="Standard"/>
+    <w:next w:val="Standard"/>
     <w:uiPriority w:val="35"/>
     <w:unhideWhenUsed/>
     <w:qFormat/>
@@ -2948,9 +3266,9 @@
       <w:lang w:eastAsia="en-US"/>
     </w:rPr>
   </w:style>
-  <w:style w:type="character" w:styleId="CommentReference">
+  <w:style w:type="character" w:styleId="Kommentarzeichen">
     <w:name w:val="annotation reference"/>
-    <w:basedOn w:val="DefaultParagraphFont"/>
+    <w:basedOn w:val="Absatz-Standardschriftart"/>
     <w:uiPriority w:val="99"/>
     <w:semiHidden/>
     <w:unhideWhenUsed/>
@@ -2960,10 +3278,10 @@
       <w:szCs w:val="16"/>
     </w:rPr>
   </w:style>
-  <w:style w:type="paragraph" w:styleId="CommentText">
+  <w:style w:type="paragraph" w:styleId="Kommentartext">
     <w:name w:val="annotation text"/>
-    <w:basedOn w:val="Normal"/>
-    <w:link w:val="CommentTextChar"/>
+    <w:basedOn w:val="Standard"/>
+    <w:link w:val="KommentartextZchn"/>
     <w:uiPriority w:val="99"/>
     <w:semiHidden/>
     <w:unhideWhenUsed/>
@@ -2973,10 +3291,10 @@
       <w:szCs w:val="20"/>
     </w:rPr>
   </w:style>
-  <w:style w:type="character" w:customStyle="1" w:styleId="CommentTextChar">
-    <w:name w:val="Comment Text Char"/>
-    <w:basedOn w:val="DefaultParagraphFont"/>
-    <w:link w:val="CommentText"/>
+  <w:style w:type="character" w:customStyle="1" w:styleId="KommentartextZchn">
+    <w:name w:val="Kommentartext Zchn"/>
+    <w:basedOn w:val="Absatz-Standardschriftart"/>
+    <w:link w:val="Kommentartext"/>
     <w:uiPriority w:val="99"/>
     <w:semiHidden/>
     <w:rsid w:val="00404A14"/>
@@ -2987,11 +3305,11 @@
       <w:lang w:eastAsia="en-GB"/>
     </w:rPr>
   </w:style>
-  <w:style w:type="paragraph" w:styleId="CommentSubject">
+  <w:style w:type="paragraph" w:styleId="Kommentarthema">
     <w:name w:val="annotation subject"/>
-    <w:basedOn w:val="CommentText"/>
-    <w:next w:val="CommentText"/>
-    <w:link w:val="CommentSubjectChar"/>
+    <w:basedOn w:val="Kommentartext"/>
+    <w:next w:val="Kommentartext"/>
+    <w:link w:val="KommentarthemaZchn"/>
     <w:uiPriority w:val="99"/>
     <w:semiHidden/>
     <w:unhideWhenUsed/>
@@ -3001,10 +3319,10 @@
       <w:bCs/>
     </w:rPr>
   </w:style>
-  <w:style w:type="character" w:customStyle="1" w:styleId="CommentSubjectChar">
-    <w:name w:val="Comment Subject Char"/>
-    <w:basedOn w:val="CommentTextChar"/>
-    <w:link w:val="CommentSubject"/>
+  <w:style w:type="character" w:customStyle="1" w:styleId="KommentarthemaZchn">
+    <w:name w:val="Kommentarthema Zchn"/>
+    <w:basedOn w:val="KommentartextZchn"/>
+    <w:link w:val="Kommentarthema"/>
     <w:uiPriority w:val="99"/>
     <w:semiHidden/>
     <w:rsid w:val="00404A14"/>

</xml_diff>